<commit_message>
Añadido portatil falta pc, acabar martes
</commit_message>
<xml_diff>
--- a/Luque_Castro_Daniel_Interfaces_Tarea01.docx
+++ b/Luque_Castro_Daniel_Interfaces_Tarea01.docx
@@ -1793,29 +1793,160 @@
     </w:p>
     <w:p>
       <w:pPr>
+        <w:pStyle w:val="Ttulo2"/>
+        <w:ind w:firstLine="705"/>
+      </w:pPr>
+      <w:r>
+        <w:lastRenderedPageBreak/>
+        <w:t>2.</w:t>
+      </w:r>
+      <w:proofErr w:type="gramStart"/>
+      <w:r>
+        <w:t>7.Colores</w:t>
+      </w:r>
+      <w:proofErr w:type="gramEnd"/>
+      <w:r>
+        <w:t xml:space="preserve"> de la página</w:t>
+      </w:r>
+    </w:p>
+    <w:p>
+      <w:r>
+        <w:rPr>
+          <w:noProof/>
+          <w:lang w:eastAsia="es-ES"/>
+        </w:rPr>
+        <w:drawing>
+          <wp:inline distT="0" distB="0" distL="0" distR="0" wp14:anchorId="78FF3310" wp14:editId="45FBB793">
+            <wp:extent cx="5400040" cy="3445510"/>
+            <wp:effectExtent l="0" t="0" r="0" b="2540"/>
+            <wp:docPr id="19" name="Imagen 19"/>
+            <wp:cNvGraphicFramePr>
+              <a:graphicFrameLocks xmlns:a="http://schemas.openxmlformats.org/drawingml/2006/main" noChangeAspect="1"/>
+            </wp:cNvGraphicFramePr>
+            <a:graphic xmlns:a="http://schemas.openxmlformats.org/drawingml/2006/main">
+              <a:graphicData uri="http://schemas.openxmlformats.org/drawingml/2006/picture">
+                <pic:pic xmlns:pic="http://schemas.openxmlformats.org/drawingml/2006/picture">
+                  <pic:nvPicPr>
+                    <pic:cNvPr id="1" name=""/>
+                    <pic:cNvPicPr/>
+                  </pic:nvPicPr>
+                  <pic:blipFill>
+                    <a:blip r:embed="rId27"/>
+                    <a:stretch>
+                      <a:fillRect/>
+                    </a:stretch>
+                  </pic:blipFill>
+                  <pic:spPr>
+                    <a:xfrm>
+                      <a:off x="0" y="0"/>
+                      <a:ext cx="5400040" cy="3445510"/>
+                    </a:xfrm>
+                    <a:prstGeom prst="rect">
+                      <a:avLst/>
+                    </a:prstGeom>
+                  </pic:spPr>
+                </pic:pic>
+              </a:graphicData>
+            </a:graphic>
+          </wp:inline>
+        </w:drawing>
+      </w:r>
+    </w:p>
+    <w:p>
+      <w:r>
+        <w:t>Bueno utilizando la paleta de colores de Adobe he conseguido sacar los colores principales, aunque también se puede sacar en su código fuente.</w:t>
+      </w:r>
+    </w:p>
+    <w:p>
+      <w:r>
+        <w:t>Verde: #509e2f</w:t>
+      </w:r>
+      <w:r>
+        <w:t xml:space="preserve"> 60%</w:t>
+      </w:r>
+    </w:p>
+    <w:p>
+      <w:proofErr w:type="gramStart"/>
+      <w:r>
+        <w:t>Blanco:#</w:t>
+      </w:r>
+      <w:proofErr w:type="gramEnd"/>
+      <w:r>
+        <w:t>f2f2f2</w:t>
+      </w:r>
+      <w:r>
+        <w:t xml:space="preserve"> 30%</w:t>
+      </w:r>
+    </w:p>
+    <w:p>
+      <w:proofErr w:type="gramStart"/>
+      <w:r>
+        <w:t>Gris:#</w:t>
+      </w:r>
+      <w:proofErr w:type="gramEnd"/>
+      <w:r>
+        <w:t>595959</w:t>
+      </w:r>
+      <w:r>
+        <w:t xml:space="preserve"> 10%</w:t>
+      </w:r>
+    </w:p>
+    <w:p>
+      <w:r>
+        <w:t xml:space="preserve">Consigue una visual muy homogénea, en la cual te da una sensación de seguridad y </w:t>
+      </w:r>
+      <w:proofErr w:type="gramStart"/>
+      <w:r>
+        <w:t>fiabilidad</w:t>
+      </w:r>
+      <w:proofErr w:type="gramEnd"/>
+      <w:r>
+        <w:t xml:space="preserve"> así como a su vez un toque de energía y vitalidad que produce la mezcla de esos colores.</w:t>
+      </w:r>
+    </w:p>
+    <w:p>
+      <w:pPr>
+        <w:pStyle w:val="Ttulo2"/>
+        <w:ind w:firstLine="708"/>
+      </w:pPr>
+      <w:r>
+        <w:t>2.8. Tipos de imágenes que predominan en la aplicación</w:t>
+      </w:r>
+    </w:p>
+    <w:p/>
+    <w:p>
+      <w:proofErr w:type="spellStart"/>
+      <w:r>
+        <w:t>FontAwesome</w:t>
+      </w:r>
+      <w:proofErr w:type="spellEnd"/>
+    </w:p>
+    <w:p>
+      <w:pPr>
         <w:ind w:left="705"/>
       </w:pPr>
+    </w:p>
+    <w:p>
+      <w:pPr>
+        <w:ind w:left="708"/>
+      </w:pPr>
+    </w:p>
+    <w:p>
+      <w:pPr>
+        <w:ind w:left="708"/>
+      </w:pPr>
+    </w:p>
+    <w:p>
       <w:bookmarkStart w:id="0" w:name="_GoBack"/>
       <w:bookmarkEnd w:id="0"/>
     </w:p>
-    <w:p>
-      <w:pPr>
-        <w:ind w:left="708"/>
-      </w:pPr>
-    </w:p>
-    <w:p>
-      <w:pPr>
-        <w:ind w:left="708"/>
-      </w:pPr>
-    </w:p>
-    <w:p/>
     <w:sectPr>
-      <w:headerReference w:type="even" r:id="rId27"/>
-      <w:headerReference w:type="default" r:id="rId28"/>
-      <w:footerReference w:type="even" r:id="rId29"/>
-      <w:footerReference w:type="default" r:id="rId30"/>
-      <w:headerReference w:type="first" r:id="rId31"/>
-      <w:footerReference w:type="first" r:id="rId32"/>
+      <w:headerReference w:type="even" r:id="rId28"/>
+      <w:headerReference w:type="default" r:id="rId29"/>
+      <w:footerReference w:type="even" r:id="rId30"/>
+      <w:footerReference w:type="default" r:id="rId31"/>
+      <w:headerReference w:type="first" r:id="rId32"/>
+      <w:footerReference w:type="first" r:id="rId33"/>
       <w:pgSz w:w="11906" w:h="16838"/>
       <w:pgMar w:top="1417" w:right="1701" w:bottom="1417" w:left="1701" w:header="708" w:footer="708" w:gutter="0"/>
       <w:pgNumType w:start="0"/>
@@ -3354,7 +3485,7 @@
 </file>
 
 <file path=customXml/itemProps2.xml><?xml version="1.0" encoding="utf-8"?>
-<ds:datastoreItem xmlns:ds="http://schemas.openxmlformats.org/officeDocument/2006/customXml" ds:itemID="{8398D0F1-DFDF-4841-9C82-40FA70F197C8}">
+<ds:datastoreItem xmlns:ds="http://schemas.openxmlformats.org/officeDocument/2006/customXml" ds:itemID="{2F6E569F-461B-4409-AF79-F3D55FA96E5A}">
   <ds:schemaRefs>
     <ds:schemaRef ds:uri="http://schemas.openxmlformats.org/officeDocument/2006/bibliography"/>
   </ds:schemaRefs>

</xml_diff>

<commit_message>
Logo. falta colores y usabilidad. V2.1
</commit_message>
<xml_diff>
--- a/Luque_Castro_Daniel_Interfaces_Tarea01.docx
+++ b/Luque_Castro_Daniel_Interfaces_Tarea01.docx
@@ -1923,12 +1923,161 @@
         <w:t>suficiente)</w:t>
       </w:r>
     </w:p>
-    <w:p/>
+    <w:p>
+      <w:r>
+        <w:t>Patrón de diseño web para móviles, lo encontramos al navegar por la web desde un teléfono móvil o Tablet, nos damos cuenta de que podemos navegar perfectamente y esta de forma limpia y ordenada el contenido.</w:t>
+      </w:r>
+    </w:p>
+    <w:p>
+      <w:r>
+        <w:rPr>
+          <w:noProof/>
+          <w:lang w:eastAsia="es-ES"/>
+        </w:rPr>
+        <w:drawing>
+          <wp:inline distT="0" distB="0" distL="0" distR="0" wp14:anchorId="06B2D361" wp14:editId="649CCB72">
+            <wp:extent cx="5400040" cy="607695"/>
+            <wp:effectExtent l="0" t="0" r="0" b="1905"/>
+            <wp:docPr id="22" name="Imagen 22"/>
+            <wp:cNvGraphicFramePr>
+              <a:graphicFrameLocks xmlns:a="http://schemas.openxmlformats.org/drawingml/2006/main" noChangeAspect="1"/>
+            </wp:cNvGraphicFramePr>
+            <a:graphic xmlns:a="http://schemas.openxmlformats.org/drawingml/2006/main">
+              <a:graphicData uri="http://schemas.openxmlformats.org/drawingml/2006/picture">
+                <pic:pic xmlns:pic="http://schemas.openxmlformats.org/drawingml/2006/picture">
+                  <pic:nvPicPr>
+                    <pic:cNvPr id="1" name=""/>
+                    <pic:cNvPicPr/>
+                  </pic:nvPicPr>
+                  <pic:blipFill>
+                    <a:blip r:embed="rId30"/>
+                    <a:stretch>
+                      <a:fillRect/>
+                    </a:stretch>
+                  </pic:blipFill>
+                  <pic:spPr>
+                    <a:xfrm>
+                      <a:off x="0" y="0"/>
+                      <a:ext cx="5400040" cy="607695"/>
+                    </a:xfrm>
+                    <a:prstGeom prst="rect">
+                      <a:avLst/>
+                    </a:prstGeom>
+                  </pic:spPr>
+                </pic:pic>
+              </a:graphicData>
+            </a:graphic>
+          </wp:inline>
+        </w:drawing>
+      </w:r>
+    </w:p>
+    <w:p>
+      <w:r>
+        <w:t>Aquí en el banner vemos como el diseño seria fluido ya que es algo cambiante y que incluso se queda en blanco.</w:t>
+      </w:r>
+    </w:p>
+    <w:p>
+      <w:r>
+        <w:rPr>
+          <w:noProof/>
+          <w:lang w:eastAsia="es-ES"/>
+        </w:rPr>
+        <w:drawing>
+          <wp:inline distT="0" distB="0" distL="0" distR="0" wp14:anchorId="6488F164" wp14:editId="7A264DFA">
+            <wp:extent cx="3724275" cy="228600"/>
+            <wp:effectExtent l="0" t="0" r="9525" b="0"/>
+            <wp:docPr id="23" name="Imagen 23"/>
+            <wp:cNvGraphicFramePr>
+              <a:graphicFrameLocks xmlns:a="http://schemas.openxmlformats.org/drawingml/2006/main" noChangeAspect="1"/>
+            </wp:cNvGraphicFramePr>
+            <a:graphic xmlns:a="http://schemas.openxmlformats.org/drawingml/2006/main">
+              <a:graphicData uri="http://schemas.openxmlformats.org/drawingml/2006/picture">
+                <pic:pic xmlns:pic="http://schemas.openxmlformats.org/drawingml/2006/picture">
+                  <pic:nvPicPr>
+                    <pic:cNvPr id="1" name=""/>
+                    <pic:cNvPicPr/>
+                  </pic:nvPicPr>
+                  <pic:blipFill>
+                    <a:blip r:embed="rId31"/>
+                    <a:stretch>
+                      <a:fillRect/>
+                    </a:stretch>
+                  </pic:blipFill>
+                  <pic:spPr>
+                    <a:xfrm>
+                      <a:off x="0" y="0"/>
+                      <a:ext cx="3724275" cy="228600"/>
+                    </a:xfrm>
+                    <a:prstGeom prst="rect">
+                      <a:avLst/>
+                    </a:prstGeom>
+                  </pic:spPr>
+                </pic:pic>
+              </a:graphicData>
+            </a:graphic>
+          </wp:inline>
+        </w:drawing>
+      </w:r>
+    </w:p>
+    <w:p>
+      <w:r>
+        <w:t>El diseño web por pestañas en un patrón web usado frecuentemente que esta aplicación sigue.</w:t>
+      </w:r>
+    </w:p>
+    <w:p>
+      <w:r>
+        <w:rPr>
+          <w:noProof/>
+          <w:lang w:eastAsia="es-ES"/>
+        </w:rPr>
+        <w:drawing>
+          <wp:inline distT="0" distB="0" distL="0" distR="0" wp14:anchorId="45C46A47" wp14:editId="64DF77CE">
+            <wp:extent cx="3352800" cy="219075"/>
+            <wp:effectExtent l="0" t="0" r="0" b="9525"/>
+            <wp:docPr id="24" name="Imagen 24"/>
+            <wp:cNvGraphicFramePr>
+              <a:graphicFrameLocks xmlns:a="http://schemas.openxmlformats.org/drawingml/2006/main" noChangeAspect="1"/>
+            </wp:cNvGraphicFramePr>
+            <a:graphic xmlns:a="http://schemas.openxmlformats.org/drawingml/2006/main">
+              <a:graphicData uri="http://schemas.openxmlformats.org/drawingml/2006/picture">
+                <pic:pic xmlns:pic="http://schemas.openxmlformats.org/drawingml/2006/picture">
+                  <pic:nvPicPr>
+                    <pic:cNvPr id="1" name=""/>
+                    <pic:cNvPicPr/>
+                  </pic:nvPicPr>
+                  <pic:blipFill>
+                    <a:blip r:embed="rId32"/>
+                    <a:stretch>
+                      <a:fillRect/>
+                    </a:stretch>
+                  </pic:blipFill>
+                  <pic:spPr>
+                    <a:xfrm>
+                      <a:off x="0" y="0"/>
+                      <a:ext cx="3352800" cy="219075"/>
+                    </a:xfrm>
+                    <a:prstGeom prst="rect">
+                      <a:avLst/>
+                    </a:prstGeom>
+                  </pic:spPr>
+                </pic:pic>
+              </a:graphicData>
+            </a:graphic>
+          </wp:inline>
+        </w:drawing>
+      </w:r>
+    </w:p>
+    <w:p>
+      <w:r>
+        <w:t>Las migas de pan son un patrón web de navegación el cual facilita al usuario volver al punto donde el quiera.</w:t>
+      </w:r>
+    </w:p>
     <w:p>
       <w:pPr>
         <w:pStyle w:val="Ttulo2"/>
       </w:pPr>
       <w:r>
+        <w:lastRenderedPageBreak/>
         <w:t>2.13. Posicionamiento: Encontrar si se cumple alguna de las condiciones</w:t>
       </w:r>
       <w:r>
@@ -1938,18 +2087,154 @@
         <w:t>de las webmaster-guidelines de google.</w:t>
       </w:r>
     </w:p>
-    <w:p/>
-    <w:p>
+    <w:p>
+      <w:r>
+        <w:t>Usando la herramienta que nos proporciona goog</w:t>
+      </w:r>
+      <w:r>
+        <w:t>le de search console le permite  a los desarrolladores ver el CEO de su pagina, en este caso vemos que usa URL cortas, que no se estructura en filas y columnas y que sigue varias normas para el posicionamiento como no usar mas de un H1 con lo cual esta pagina web tiene un buen posicionamiento.</w:t>
+      </w:r>
+    </w:p>
+    <w:p>
+      <w:r>
+        <w:t>Esta herrmienta nos permite colocar un enlace en nuestra web y asi podemos ver todas las estadísticas de los usuarios con la misma.</w:t>
+      </w:r>
+    </w:p>
+    <w:p>
+      <w:pPr>
+        <w:pStyle w:val="Ttulo2"/>
+      </w:pPr>
+      <w:r>
+        <w:t>2.3. Opinión personal y conclusiones del alumno sobre la página Web o plantilla escogida.</w:t>
+      </w:r>
+    </w:p>
+    <w:p>
+      <w:r>
+        <w:t>Bueno la plantilla que hemos cogido la he utilizado porque es un web en la que navego mucho y es fácil de usar, en la mía hare algunas modificaciones pero como normal general la seguire porque tiene un buen diseño y estructurado.</w:t>
+      </w:r>
+    </w:p>
+    <w:p>
+      <w:pPr>
+        <w:pStyle w:val="Ttulo1"/>
+      </w:pPr>
+      <w:r>
+        <w:t>3.</w:t>
+      </w:r>
+      <w:r>
+        <w:t>Definir base de nuestra Web</w:t>
+      </w:r>
+    </w:p>
+    <w:p>
+      <w:pPr>
+        <w:pStyle w:val="Ttulo2"/>
+      </w:pPr>
+      <w:r>
+        <w:t>3.1. Nombre</w:t>
+      </w:r>
+    </w:p>
+    <w:p>
+      <w:r>
+        <w:t>MasZapas</w:t>
+      </w:r>
+    </w:p>
+    <w:p>
+      <w:pPr>
+        <w:pStyle w:val="Ttulo2"/>
+      </w:pPr>
+      <w:r>
+        <w:t>3.2. Logo</w:t>
+      </w:r>
+    </w:p>
+    <w:p>
+      <w:r>
+        <w:rPr>
+          <w:noProof/>
+          <w:lang w:eastAsia="es-ES"/>
+        </w:rPr>
+        <w:drawing>
+          <wp:inline distT="0" distB="0" distL="0" distR="0" wp14:anchorId="3471A54A" wp14:editId="06DEDC42">
+            <wp:extent cx="2266950" cy="781050"/>
+            <wp:effectExtent l="0" t="0" r="0" b="0"/>
+            <wp:docPr id="26" name="Imagen 26"/>
+            <wp:cNvGraphicFramePr>
+              <a:graphicFrameLocks xmlns:a="http://schemas.openxmlformats.org/drawingml/2006/main" noChangeAspect="1"/>
+            </wp:cNvGraphicFramePr>
+            <a:graphic xmlns:a="http://schemas.openxmlformats.org/drawingml/2006/main">
+              <a:graphicData uri="http://schemas.openxmlformats.org/drawingml/2006/picture">
+                <pic:pic xmlns:pic="http://schemas.openxmlformats.org/drawingml/2006/picture">
+                  <pic:nvPicPr>
+                    <pic:cNvPr id="1" name=""/>
+                    <pic:cNvPicPr/>
+                  </pic:nvPicPr>
+                  <pic:blipFill>
+                    <a:blip r:embed="rId33"/>
+                    <a:stretch>
+                      <a:fillRect/>
+                    </a:stretch>
+                  </pic:blipFill>
+                  <pic:spPr>
+                    <a:xfrm>
+                      <a:off x="0" y="0"/>
+                      <a:ext cx="2266950" cy="781050"/>
+                    </a:xfrm>
+                    <a:prstGeom prst="rect">
+                      <a:avLst/>
+                    </a:prstGeom>
+                  </pic:spPr>
+                </pic:pic>
+              </a:graphicData>
+            </a:graphic>
+          </wp:inline>
+        </w:drawing>
+      </w:r>
+    </w:p>
+    <w:p>
+      <w:r>
+        <w:t>He optado por un logo sencillo hecho en Photoshop el cual es fácil de identificar con el producto que vendemos</w:t>
+      </w:r>
       <w:bookmarkStart w:id="0" w:name="_GoBack"/>
       <w:bookmarkEnd w:id="0"/>
     </w:p>
+    <w:p>
+      <w:pPr>
+        <w:pStyle w:val="Ttulo2"/>
+      </w:pPr>
+      <w:r>
+        <w:t>3.3. Tema principal</w:t>
+      </w:r>
+    </w:p>
+    <w:p>
+      <w:r>
+        <w:t>Ventas de zapatillas de diferentes marcas de edición limitada.</w:t>
+      </w:r>
+    </w:p>
+    <w:p>
+      <w:pPr>
+        <w:pStyle w:val="Ttulo2"/>
+      </w:pPr>
+      <w:r>
+        <w:t>3.4. Modelado de usuarios de página.</w:t>
+      </w:r>
+    </w:p>
+    <w:p/>
+    <w:p>
+      <w:pPr>
+        <w:pStyle w:val="Ttulo2"/>
+      </w:pPr>
+      <w:r>
+        <w:t>3.5. Boceto de la ubicación de cada una de las partes principales de la Interfaz.</w:t>
+      </w:r>
+    </w:p>
+    <w:p/>
+    <w:p/>
+    <w:p/>
     <w:sectPr>
-      <w:headerReference w:type="even" r:id="rId30"/>
-      <w:headerReference w:type="default" r:id="rId31"/>
-      <w:footerReference w:type="even" r:id="rId32"/>
-      <w:footerReference w:type="default" r:id="rId33"/>
-      <w:headerReference w:type="first" r:id="rId34"/>
-      <w:footerReference w:type="first" r:id="rId35"/>
+      <w:headerReference w:type="even" r:id="rId34"/>
+      <w:headerReference w:type="default" r:id="rId35"/>
+      <w:footerReference w:type="even" r:id="rId36"/>
+      <w:footerReference w:type="default" r:id="rId37"/>
+      <w:headerReference w:type="first" r:id="rId38"/>
+      <w:footerReference w:type="first" r:id="rId39"/>
       <w:pgSz w:w="11906" w:h="16838"/>
       <w:pgMar w:top="1417" w:right="1701" w:bottom="1417" w:left="1701" w:header="708" w:footer="708" w:gutter="0"/>
       <w:pgNumType w:start="0"/>
@@ -2160,7 +2445,7 @@
               <w:sz w:val="18"/>
               <w:szCs w:val="18"/>
             </w:rPr>
-            <w:t>8</w:t>
+            <w:t>9</w:t>
           </w:r>
           <w:r>
             <w:rPr>
@@ -3488,7 +3773,7 @@
 </file>
 
 <file path=customXml/itemProps2.xml><?xml version="1.0" encoding="utf-8"?>
-<ds:datastoreItem xmlns:ds="http://schemas.openxmlformats.org/officeDocument/2006/customXml" ds:itemID="{DB22C114-E97B-4B66-925B-6FFC028EEB30}">
+<ds:datastoreItem xmlns:ds="http://schemas.openxmlformats.org/officeDocument/2006/customXml" ds:itemID="{55977369-ACF0-4152-B833-C3FC89FCEB02}">
   <ds:schemaRefs>
     <ds:schemaRef ds:uri="http://schemas.openxmlformats.org/officeDocument/2006/bibliography"/>
   </ds:schemaRefs>

</xml_diff>

<commit_message>
Falta solo los iconos, revisar y titulo
</commit_message>
<xml_diff>
--- a/Luque_Castro_Daniel_Interfaces_Tarea01.docx
+++ b/Luque_Castro_Daniel_Interfaces_Tarea01.docx
@@ -564,7 +564,15 @@
         <w:ind w:left="708"/>
       </w:pPr>
       <w:r>
-        <w:t xml:space="preserve">Mi aplicación web será de una página de venta de zapatillas exclusivas, relacionada con el mundo ‘Sneaker’. </w:t>
+        <w:t>Mi aplicación web será de una página de venta de zapatillas exclusivas, relacionada con el mundo ‘</w:t>
+      </w:r>
+      <w:proofErr w:type="spellStart"/>
+      <w:r>
+        <w:t>Sneaker</w:t>
+      </w:r>
+      <w:proofErr w:type="spellEnd"/>
+      <w:r>
+        <w:t xml:space="preserve">’. </w:t>
       </w:r>
     </w:p>
     <w:p>
@@ -592,6 +600,7 @@
           <w:lang w:val="en-US"/>
         </w:rPr>
       </w:pPr>
+      <w:proofErr w:type="spellStart"/>
       <w:r>
         <w:rPr>
           <w:b/>
@@ -599,6 +608,7 @@
         </w:rPr>
         <w:t>Nombre</w:t>
       </w:r>
+      <w:proofErr w:type="spellEnd"/>
       <w:r>
         <w:rPr>
           <w:lang w:val="en-US"/>
@@ -745,7 +755,15 @@
         <w:ind w:left="1098"/>
       </w:pPr>
       <w:r>
-        <w:t>Aquí podemos encontrar el encabezado de la web bastante sencillo con el logo no muy grande y botones fácil de leer pero no demasiado llamativos</w:t>
+        <w:t xml:space="preserve">Aquí podemos encontrar el encabezado </w:t>
+      </w:r>
+      <w:proofErr w:type="gramStart"/>
+      <w:r>
+        <w:t>de la web bastante sencillo</w:t>
+      </w:r>
+      <w:proofErr w:type="gramEnd"/>
+      <w:r>
+        <w:t xml:space="preserve"> con el logo no muy grande y botones fácil de leer pero no demasiado llamativos</w:t>
       </w:r>
     </w:p>
     <w:p>
@@ -875,7 +893,13 @@
         <w:ind w:left="1098"/>
       </w:pPr>
       <w:r>
-        <w:t>El contenido principal lo podemos encontrar diferenciados por secciones de búsquedas, destacados o novedades en los cuales podremos pinchar para comprar o ver disponibilidad de tallas y dar a la derecha para ver algunos modelos mas.</w:t>
+        <w:t xml:space="preserve">El contenido principal lo podemos encontrar diferenciados por secciones de búsquedas, destacados o novedades en los cuales podremos pinchar para comprar o ver disponibilidad de tallas y dar a la derecha para ver algunos modelos </w:t>
+      </w:r>
+      <w:r>
+        <w:t>más</w:t>
+      </w:r>
+      <w:r>
+        <w:t>.</w:t>
       </w:r>
     </w:p>
     <w:p>
@@ -931,7 +955,10 @@
         <w:ind w:left="1098"/>
       </w:pPr>
       <w:r>
-        <w:t>En el pie de página encontraremos el mapa de navegación, redes sociales y politicas</w:t>
+        <w:t xml:space="preserve">En el pie de página encontraremos el mapa de navegación, redes sociales y </w:t>
+      </w:r>
+      <w:r>
+        <w:t>políticas</w:t>
       </w:r>
     </w:p>
     <w:p>
@@ -1125,7 +1152,19 @@
         <w:ind w:left="708"/>
       </w:pPr>
       <w:r>
-        <w:t>De contenido principal encontramos un eslogan y de titulo en vez de el nombre de la página el para que sirve, así si entramos por casualidad a la web sabremos al instante en que consiste.</w:t>
+        <w:t xml:space="preserve">De contenido principal encontramos un eslogan y de </w:t>
+      </w:r>
+      <w:r>
+        <w:t>título</w:t>
+      </w:r>
+      <w:r>
+        <w:t xml:space="preserve"> en vez de el nombre de la página el para </w:t>
+      </w:r>
+      <w:r>
+        <w:t>qué</w:t>
+      </w:r>
+      <w:r>
+        <w:t xml:space="preserve"> sirve, así si entramos por casualidad a la web sabremos al instante en que consiste.</w:t>
       </w:r>
     </w:p>
     <w:p>
@@ -1420,7 +1459,15 @@
         <w:ind w:firstLine="705"/>
       </w:pPr>
       <w:r>
-        <w:t>2.5. Análisis de los Principios de Usabilidad de Jakob Nielsen en la página</w:t>
+        <w:t xml:space="preserve">2.5. Análisis de los Principios de Usabilidad de Jakob </w:t>
+      </w:r>
+      <w:proofErr w:type="spellStart"/>
+      <w:r>
+        <w:t>Nielsen</w:t>
+      </w:r>
+      <w:proofErr w:type="spellEnd"/>
+      <w:r>
+        <w:t xml:space="preserve"> en la página</w:t>
       </w:r>
     </w:p>
     <w:p>
@@ -1536,7 +1583,13 @@
         <w:ind w:left="705"/>
       </w:pPr>
       <w:r>
-        <w:t>Una de las carencias de esta web es la del principio de control y libertad del usuario ya que para volver atrás debemos pulsar en el logo de la pagina para que nos lleve a la principal, no es del todo intuitivo.</w:t>
+        <w:t xml:space="preserve">Una de las carencias de esta web es la del principio de control y libertad del usuario ya que para volver atrás debemos pulsar en el logo de la </w:t>
+      </w:r>
+      <w:r>
+        <w:t>página</w:t>
+      </w:r>
+      <w:r>
+        <w:t xml:space="preserve"> para que nos lleve a la principal, no es del todo intuitivo.</w:t>
       </w:r>
     </w:p>
     <w:p>
@@ -1663,7 +1716,19 @@
         <w:ind w:left="705"/>
       </w:pPr>
       <w:r>
-        <w:t>Desde el navegador podemos ver como se veria en diferentes dispositivos móviles como por ejemplo aquí seria en un iphone x</w:t>
+        <w:t xml:space="preserve">Desde el navegador podemos ver como se </w:t>
+      </w:r>
+      <w:r>
+        <w:t>vería</w:t>
+      </w:r>
+      <w:r>
+        <w:t xml:space="preserve"> en diferentes dispositivos móviles como por ejemplo aquí seria en un </w:t>
+      </w:r>
+      <w:r>
+        <w:t>iPhone</w:t>
+      </w:r>
+      <w:r>
+        <w:t xml:space="preserve"> x</w:t>
       </w:r>
     </w:p>
     <w:p>
@@ -1713,7 +1778,10 @@
         </w:drawing>
       </w:r>
       <w:r>
-        <w:t>y en un ipad pro.</w:t>
+        <w:t>y en un IPad</w:t>
+      </w:r>
+      <w:r>
+        <w:t xml:space="preserve"> pro.</w:t>
       </w:r>
     </w:p>
     <w:p>
@@ -1723,7 +1791,15 @@
       </w:pPr>
       <w:r>
         <w:lastRenderedPageBreak/>
-        <w:t>2.7.Colores de la página</w:t>
+        <w:t>2.</w:t>
+      </w:r>
+      <w:proofErr w:type="gramStart"/>
+      <w:r>
+        <w:t>7.Colores</w:t>
+      </w:r>
+      <w:proofErr w:type="gramEnd"/>
+      <w:r>
+        <w:t xml:space="preserve"> de la página</w:t>
       </w:r>
     </w:p>
     <w:p>
@@ -1784,7 +1860,13 @@
     </w:p>
     <w:p>
       <w:r>
-        <w:t>Blanco:#f2f2f2</w:t>
+        <w:t>Blanco:</w:t>
+      </w:r>
+      <w:r>
+        <w:t xml:space="preserve"> </w:t>
+      </w:r>
+      <w:r>
+        <w:t>#f2f2f2</w:t>
       </w:r>
       <w:r>
         <w:t xml:space="preserve"> 30%</w:t>
@@ -1792,7 +1874,13 @@
     </w:p>
     <w:p>
       <w:r>
-        <w:t>Gris:#595959</w:t>
+        <w:t>Gris:</w:t>
+      </w:r>
+      <w:r>
+        <w:t xml:space="preserve"> </w:t>
+      </w:r>
+      <w:r>
+        <w:t>#595959</w:t>
       </w:r>
       <w:r>
         <w:t xml:space="preserve"> 10%</w:t>
@@ -1800,7 +1888,15 @@
     </w:p>
     <w:p>
       <w:r>
-        <w:t>Consigue una visual muy homogénea, en la cual te da una sensación de seguridad y fiabilidad así como a su vez un toque de energía y vitalidad que produce la mezcla de esos colores.</w:t>
+        <w:t xml:space="preserve">Consigue una visual muy homogénea, en la cual te da una sensación de seguridad y </w:t>
+      </w:r>
+      <w:proofErr w:type="gramStart"/>
+      <w:r>
+        <w:t>fiabilidad</w:t>
+      </w:r>
+      <w:proofErr w:type="gramEnd"/>
+      <w:r>
+        <w:t xml:space="preserve"> así como a su vez un toque de energía y vitalidad que produce la mezcla de esos colores.</w:t>
       </w:r>
     </w:p>
     <w:p>
@@ -1857,7 +1953,13 @@
     </w:p>
     <w:p>
       <w:r>
-        <w:t>Aquí podemos encontrar la carpeta que contiene las imágenes, png y svg como observamos.</w:t>
+        <w:t>Aquí podemos encontrar la carpeta que contie</w:t>
+      </w:r>
+      <w:r>
+        <w:t>ne las imágenes, PNG y SVG</w:t>
+      </w:r>
+      <w:r>
+        <w:t xml:space="preserve"> como observamos.</w:t>
       </w:r>
     </w:p>
     <w:p>
@@ -1918,9 +2020,11 @@
       </w:r>
     </w:p>
     <w:p>
+      <w:proofErr w:type="spellStart"/>
       <w:r>
         <w:t>FontAwesome</w:t>
       </w:r>
+      <w:proofErr w:type="spellEnd"/>
     </w:p>
     <w:p/>
     <w:p>
@@ -1987,7 +2091,13 @@
     </w:p>
     <w:p>
       <w:r>
-        <w:t>Aquí en el banner vemos como el diseño seria fluido ya que es algo cambiante y que incluso se queda en blanco.</w:t>
+        <w:t xml:space="preserve">Aquí en el banner vemos como el </w:t>
+      </w:r>
+      <w:r>
+        <w:t>diseño serio</w:t>
+      </w:r>
+      <w:r>
+        <w:t xml:space="preserve"> fluido ya que es algo cambiante y que incluso se queda en blanco.</w:t>
       </w:r>
     </w:p>
     <w:p>
@@ -2083,7 +2193,15 @@
     </w:p>
     <w:p>
       <w:r>
-        <w:t>Las migas de pan son un patrón web de navegación el cual facilita al usuario volver al punto donde el quiera.</w:t>
+        <w:t xml:space="preserve">Las migas de pan son un patrón web de navegación el cual facilita al usuario volver al punto donde </w:t>
+      </w:r>
+      <w:proofErr w:type="spellStart"/>
+      <w:r>
+        <w:t>el</w:t>
+      </w:r>
+      <w:proofErr w:type="spellEnd"/>
+      <w:r>
+        <w:t xml:space="preserve"> quiera.</w:t>
       </w:r>
     </w:p>
     <w:p>
@@ -2098,7 +2216,15 @@
         <w:t xml:space="preserve"> </w:t>
       </w:r>
       <w:r>
-        <w:t>de las webmaster-guidelines de google.</w:t>
+        <w:t xml:space="preserve">de las </w:t>
+      </w:r>
+      <w:proofErr w:type="spellStart"/>
+      <w:r>
+        <w:t>webmaster-guidelines</w:t>
+      </w:r>
+      <w:proofErr w:type="spellEnd"/>
+      <w:r>
+        <w:t xml:space="preserve"> de google.</w:t>
       </w:r>
     </w:p>
     <w:p>
@@ -2106,12 +2232,66 @@
         <w:t>Usando la herramienta que nos proporciona goog</w:t>
       </w:r>
       <w:r>
-        <w:t>le de search console le permite  a los desarrolladores ver el CEO de su pagina, en este caso vemos que usa URL cortas, que no se estructura en filas y columnas y que sigue varias normas para el posicionamiento como no usar mas de un H1 con lo cual esta pagina web tiene un buen posicionamiento.</w:t>
-      </w:r>
-    </w:p>
-    <w:p>
-      <w:r>
-        <w:t>Esta herrmienta nos permite colocar un enlace en nuestra web y asi podemos ver todas las estadísticas de los usuarios con la misma.</w:t>
+        <w:t xml:space="preserve">le de </w:t>
+      </w:r>
+      <w:proofErr w:type="spellStart"/>
+      <w:r>
+        <w:t>search</w:t>
+      </w:r>
+      <w:proofErr w:type="spellEnd"/>
+      <w:r>
+        <w:t xml:space="preserve"> </w:t>
+      </w:r>
+      <w:proofErr w:type="spellStart"/>
+      <w:r>
+        <w:t>console</w:t>
+      </w:r>
+      <w:proofErr w:type="spellEnd"/>
+      <w:r>
+        <w:t xml:space="preserve"> le </w:t>
+      </w:r>
+      <w:proofErr w:type="gramStart"/>
+      <w:r>
+        <w:t>permite  a</w:t>
+      </w:r>
+      <w:proofErr w:type="gramEnd"/>
+      <w:r>
+        <w:t xml:space="preserve"> los desarrolladores ver el CEO de su </w:t>
+      </w:r>
+      <w:r>
+        <w:t>página</w:t>
+      </w:r>
+      <w:r>
+        <w:t xml:space="preserve">, en este caso vemos que usa URL cortas, que no se estructura en filas y columnas y que sigue varias normas para el posicionamiento como no usar </w:t>
+      </w:r>
+      <w:r>
+        <w:t>más</w:t>
+      </w:r>
+      <w:r>
+        <w:t xml:space="preserve"> de un H1 con lo cual esta </w:t>
+      </w:r>
+      <w:r>
+        <w:t>página</w:t>
+      </w:r>
+      <w:r>
+        <w:t xml:space="preserve"> web tiene un buen posicionamiento.</w:t>
+      </w:r>
+    </w:p>
+    <w:p>
+      <w:r>
+        <w:t xml:space="preserve">Esta </w:t>
+      </w:r>
+      <w:r>
+        <w:t>herramienta</w:t>
+      </w:r>
+      <w:r>
+        <w:t xml:space="preserve"> nos permite colocar un enlace en nuestra web y </w:t>
+      </w:r>
+      <w:r>
+        <w:t>así</w:t>
+      </w:r>
+      <w:r>
+        <w:t xml:space="preserve"> podemos ver todas las estadísticas de los usuarios con la misma.</w:t>
       </w:r>
     </w:p>
     <w:p>
@@ -2124,7 +2304,19 @@
     </w:p>
     <w:p>
       <w:r>
-        <w:t>Bueno la plantilla que hemos cogido la he utilizado porque es un web en la que navego mucho y es fácil de usar, en la mía hare algunas modificaciones pero como normal general la seguire porque tiene un buen diseño y estructurado.</w:t>
+        <w:t xml:space="preserve">Bueno la plantilla que hemos cogido la he utilizado porque es un web en la que navego mucho y es fácil de usar, en la mía hare algunas </w:t>
+      </w:r>
+      <w:r>
+        <w:t>modificaciones,</w:t>
+      </w:r>
+      <w:r>
+        <w:t xml:space="preserve"> pero como normal general la </w:t>
+      </w:r>
+      <w:r>
+        <w:t>seguiré</w:t>
+      </w:r>
+      <w:r>
+        <w:t xml:space="preserve"> porque tiene un buen diseño y estructurado.</w:t>
       </w:r>
     </w:p>
     <w:p>
@@ -2147,9 +2339,11 @@
       </w:r>
     </w:p>
     <w:p>
+      <w:proofErr w:type="spellStart"/>
       <w:r>
         <w:t>MasZapas</w:t>
       </w:r>
+      <w:proofErr w:type="spellEnd"/>
     </w:p>
     <w:p>
       <w:pPr>
@@ -2230,26 +2424,100 @@
     </w:p>
     <w:p>
       <w:r>
-        <w:t>En este apartado nos aclararemos algunas de las necesidades de las web y la experiencia del usuario.</w:t>
-      </w:r>
-    </w:p>
-    <w:p>
-      <w:r>
-        <w:t xml:space="preserve">Esta web ira dirigida a un público joven, aficionados a el mundo Sneakers, sus tares serán sencilla buscar el modelo que deseen de la forma mas rápida y eficaz posible y se lo facilitaremos con un buscador muy eficiente y situado en la parte superior de todas las ventanas. </w:t>
-      </w:r>
-    </w:p>
-    <w:p>
-      <w:r>
-        <w:t>Encontraremos el precio total debajo de cada zapatilla con los gastos de envios incluido para evitar que a la hora de realizar la compra después sea mayor de el que pone en la imagen, aunque especificaremos en el resumen de la compra el porcentaje destinado a los gastos de envios.</w:t>
-      </w:r>
-    </w:p>
-    <w:p>
-      <w:r>
-        <w:t xml:space="preserve">Poniendonos en el caso adverso de que entre alguien que no sepa de el valor de las zapatillas se expesificaran que son zapatillas limitadas por eso su elevado coste. Tambien en caso de que la compra no se haga efectiva debido a problemas de conexión, no se encuentre la dirección </w:t>
+        <w:t xml:space="preserve">En este apartado nos aclararemos algunas de las necesidades </w:t>
+      </w:r>
+      <w:r>
+        <w:t>de la</w:t>
+      </w:r>
+      <w:r>
+        <w:t xml:space="preserve"> web y la experiencia del usuario.</w:t>
+      </w:r>
+    </w:p>
+    <w:p>
+      <w:r>
+        <w:t xml:space="preserve">Esta web ira dirigida a un público joven, aficionados </w:t>
+      </w:r>
+      <w:r>
+        <w:t>al</w:t>
+      </w:r>
+      <w:r>
+        <w:t xml:space="preserve"> mundo </w:t>
+      </w:r>
+      <w:r>
+        <w:t>‘</w:t>
+      </w:r>
+      <w:proofErr w:type="spellStart"/>
+      <w:r>
+        <w:t>Sneakers</w:t>
+      </w:r>
+      <w:proofErr w:type="spellEnd"/>
+      <w:r>
+        <w:t>’</w:t>
+      </w:r>
+      <w:r>
+        <w:t xml:space="preserve">, sus tares serán sencilla buscar el modelo que deseen de la forma </w:t>
+      </w:r>
+      <w:r>
+        <w:t>más</w:t>
+      </w:r>
+      <w:r>
+        <w:t xml:space="preserve"> rápida y eficaz posible y se lo facilitaremos con un buscador muy eficiente y situado en la parte superior de todas las ventanas. </w:t>
+      </w:r>
+    </w:p>
+    <w:p>
+      <w:r>
+        <w:t xml:space="preserve">Encontraremos el precio total debajo de cada zapatilla con los gastos de </w:t>
+      </w:r>
+      <w:r>
+        <w:t>envíos</w:t>
+      </w:r>
+      <w:r>
+        <w:t xml:space="preserve"> incluido para evitar que a la hora de realizar la compra después sea mayor de </w:t>
+      </w:r>
+      <w:r>
+        <w:t>él</w:t>
+      </w:r>
+      <w:r>
+        <w:t xml:space="preserve"> que pone en la imagen, aunque especificaremos en el resumen de la compra el porcentaje destinado a los gastos de </w:t>
+      </w:r>
+      <w:r>
+        <w:t>envíos</w:t>
+      </w:r>
+      <w:r>
+        <w:t>.</w:t>
+      </w:r>
+    </w:p>
+    <w:p>
+      <w:r>
+        <w:t>Poniéndonos</w:t>
+      </w:r>
+      <w:r>
+        <w:t xml:space="preserve"> en el caso adverso de que entre alguien que no sepa </w:t>
+      </w:r>
+      <w:r>
+        <w:t>del</w:t>
+      </w:r>
+      <w:r>
+        <w:t xml:space="preserve"> valor de las zapatillas se </w:t>
+      </w:r>
+      <w:r>
+        <w:t>especificaran</w:t>
+      </w:r>
+      <w:r>
+        <w:t xml:space="preserve"> que son zapatillas limitadas por eso su elevado coste. </w:t>
+      </w:r>
+      <w:r>
+        <w:t>También</w:t>
+      </w:r>
+      <w:r>
+        <w:t xml:space="preserve"> en caso de que la compra no se haga efectiva debido a problemas de conexión, no se encuentre la dirección de </w:t>
       </w:r>
       <w:r>
         <w:lastRenderedPageBreak/>
-        <w:t>de envio, o incluso no haya fondo en la cuenta con la que quiere pagar, le dejaremos claro al usuario el motivo por el que no se ha podido realizar la compra con una alerta explicada de forma clara y visible.</w:t>
+        <w:t>envió</w:t>
+      </w:r>
+      <w:r>
+        <w:t>, o incluso no haya fondo en la cuenta con la que quiere pagar, le dejaremos claro al usuario el motivo por el que no se ha podido realizar la compra con una alerta explicada de forma clara y visible.</w:t>
       </w:r>
     </w:p>
     <w:p>
@@ -2260,7 +2528,55 @@
         <w:t>3.5. Boceto de la ubicación de cada una de las partes principales de la Interfaz.</w:t>
       </w:r>
     </w:p>
-    <w:p/>
+    <w:p>
+      <w:r>
+        <w:rPr>
+          <w:noProof/>
+          <w:lang w:eastAsia="es-ES"/>
+        </w:rPr>
+        <w:drawing>
+          <wp:inline distT="0" distB="0" distL="0" distR="0">
+            <wp:extent cx="5400040" cy="5267960"/>
+            <wp:effectExtent l="0" t="0" r="0" b="8890"/>
+            <wp:docPr id="27" name="Imagen 27"/>
+            <wp:cNvGraphicFramePr>
+              <a:graphicFrameLocks xmlns:a="http://schemas.openxmlformats.org/drawingml/2006/main" noChangeAspect="1"/>
+            </wp:cNvGraphicFramePr>
+            <a:graphic xmlns:a="http://schemas.openxmlformats.org/drawingml/2006/main">
+              <a:graphicData uri="http://schemas.openxmlformats.org/drawingml/2006/picture">
+                <pic:pic xmlns:pic="http://schemas.openxmlformats.org/drawingml/2006/picture">
+                  <pic:nvPicPr>
+                    <pic:cNvPr id="27" name="boceto.png"/>
+                    <pic:cNvPicPr/>
+                  </pic:nvPicPr>
+                  <pic:blipFill>
+                    <a:blip r:embed="rId34">
+                      <a:extLst>
+                        <a:ext uri="{28A0092B-C50C-407E-A947-70E740481C1C}">
+                          <a14:useLocalDpi xmlns:a14="http://schemas.microsoft.com/office/drawing/2010/main" val="0"/>
+                        </a:ext>
+                      </a:extLst>
+                    </a:blip>
+                    <a:stretch>
+                      <a:fillRect/>
+                    </a:stretch>
+                  </pic:blipFill>
+                  <pic:spPr>
+                    <a:xfrm>
+                      <a:off x="0" y="0"/>
+                      <a:ext cx="5400040" cy="5267960"/>
+                    </a:xfrm>
+                    <a:prstGeom prst="rect">
+                      <a:avLst/>
+                    </a:prstGeom>
+                  </pic:spPr>
+                </pic:pic>
+              </a:graphicData>
+            </a:graphic>
+          </wp:inline>
+        </w:drawing>
+      </w:r>
+    </w:p>
     <w:p>
       <w:pPr>
         <w:pStyle w:val="Ttulo2"/>
@@ -2289,22 +2605,87 @@
     </w:p>
     <w:p>
       <w:r>
-        <w:t>Bajo mi punto de vista mi web tiene que seguir a raja tabla el principio de visibilidad del estado del sistema, para que el usuario sepa en todo momento que esta haciendo la aplicación, cargando, procesando compra, en que parte de la compra estamos.</w:t>
-      </w:r>
-    </w:p>
-    <w:p>
-      <w:r>
-        <w:t>Tambien el control y libertad del usuario será primordial en nuestra pagina ya que no le impondremos al usuario que tenga que hacer nada, nisiquierea que tenga que registrarse.</w:t>
-      </w:r>
-    </w:p>
-    <w:p>
-      <w:r>
-        <w:t>La consistencia, para esto nos ayudaremos de tener una barra de navegación a el hacer scroll hacia abajo la barra siga estando en la parte superior y que no tenga que volver a hacer Scroll hacia arriba.</w:t>
-      </w:r>
-    </w:p>
-    <w:p>
-      <w:r>
-        <w:t>Prevencion de errores, si el usuario se esquivoca en el nombre de alguna zapatilla le mostraremos un cartel con que es posible que esa no exista y que quizás busca otra con otro nombre parecido, mostrándole la misma directamente.</w:t>
+        <w:t xml:space="preserve">Bajo mi punto de vista mi web tiene que seguir a raja tabla el principio de visibilidad del estado del sistema, para que el usuario sepa en todo momento que </w:t>
+      </w:r>
+      <w:r>
+        <w:t>está</w:t>
+      </w:r>
+      <w:r>
+        <w:t xml:space="preserve"> haciendo la aplicación, cargando, procesando compra, en que parte de la compra estamos.</w:t>
+      </w:r>
+    </w:p>
+    <w:p>
+      <w:r>
+        <w:t>También</w:t>
+      </w:r>
+      <w:r>
+        <w:t xml:space="preserve"> el control y libertad del usuario será primordial en nuestra </w:t>
+      </w:r>
+      <w:r>
+        <w:t>página</w:t>
+      </w:r>
+      <w:r>
+        <w:t xml:space="preserve"> ya que no le impondremos al usuario que tenga que hacer nada, ni</w:t>
+      </w:r>
+      <w:r>
+        <w:t xml:space="preserve"> </w:t>
+      </w:r>
+      <w:r>
+        <w:t>si</w:t>
+      </w:r>
+      <w:r>
+        <w:t>quier</w:t>
+      </w:r>
+      <w:r>
+        <w:t>a que tenga que registrarse.</w:t>
+      </w:r>
+    </w:p>
+    <w:p>
+      <w:r>
+        <w:lastRenderedPageBreak/>
+        <w:t xml:space="preserve">La consistencia, para esto nos ayudaremos de tener una barra de navegación </w:t>
+      </w:r>
+      <w:r>
+        <w:t xml:space="preserve">al hacer </w:t>
+      </w:r>
+      <w:proofErr w:type="spellStart"/>
+      <w:r>
+        <w:t>S</w:t>
+      </w:r>
+      <w:r>
+        <w:t>croll</w:t>
+      </w:r>
+      <w:proofErr w:type="spellEnd"/>
+      <w:r>
+        <w:t xml:space="preserve"> hacia abajo la barra siga estando en la parte superior y q</w:t>
+      </w:r>
+      <w:r>
+        <w:t xml:space="preserve">ue no tenga que volver a hacer </w:t>
+      </w:r>
+      <w:proofErr w:type="spellStart"/>
+      <w:r>
+        <w:t>S</w:t>
+      </w:r>
+      <w:r>
+        <w:t>croll</w:t>
+      </w:r>
+      <w:proofErr w:type="spellEnd"/>
+      <w:r>
+        <w:t xml:space="preserve"> hacia arriba.</w:t>
+      </w:r>
+    </w:p>
+    <w:p>
+      <w:r>
+        <w:t>Prevención</w:t>
+      </w:r>
+      <w:r>
+        <w:t xml:space="preserve"> de errores, si el usuario se </w:t>
+      </w:r>
+      <w:r>
+        <w:t>equivoca</w:t>
+      </w:r>
+      <w:r>
+        <w:t xml:space="preserve"> en el nombre de alguna zapatilla le mostraremos un cartel con que es posible que esa no exista y que quizás busca otra con otro nombre parecido, mostrándole la misma directamente.</w:t>
       </w:r>
     </w:p>
     <w:p>
@@ -2317,7 +2698,13 @@
     </w:p>
     <w:p>
       <w:r>
-        <w:t>Bueno con la herramienta de adobe he decidido usar los siguientes colores ya que van a acorde con el logo y le dan un toque fresco y juvenil a nuestra pagina.</w:t>
+        <w:t xml:space="preserve">Bueno con la herramienta de adobe he decidido usar los siguientes colores ya que van a acorde con el logo y le dan un toque fresco y juvenil a nuestra </w:t>
+      </w:r>
+      <w:r>
+        <w:t>página</w:t>
+      </w:r>
+      <w:r>
+        <w:t>.</w:t>
       </w:r>
     </w:p>
     <w:p>
@@ -2342,7 +2729,7 @@
                     <pic:cNvPicPr/>
                   </pic:nvPicPr>
                   <pic:blipFill>
-                    <a:blip r:embed="rId34"/>
+                    <a:blip r:embed="rId35"/>
                     <a:stretch>
                       <a:fillRect/>
                     </a:stretch>
@@ -2371,6 +2758,11 @@
         <w:t>3.9. Tipos de iconos a usar.</w:t>
       </w:r>
     </w:p>
+    <w:p>
+      <w:r>
+        <w:t>Bueno usaremos los siguientes iconos.</w:t>
+      </w:r>
+    </w:p>
     <w:p/>
     <w:p>
       <w:pPr>
@@ -2380,7 +2772,25 @@
         <w:t>3.10. Imágenes a usar.</w:t>
       </w:r>
     </w:p>
-    <w:p/>
+    <w:p>
+      <w:r>
+        <w:t xml:space="preserve">Usaremos formato JPGE ya que es el más </w:t>
+      </w:r>
+      <w:r>
+        <w:t>óptimo</w:t>
+      </w:r>
+      <w:r>
+        <w:t xml:space="preserve"> para </w:t>
+      </w:r>
+      <w:proofErr w:type="gramStart"/>
+      <w:r>
+        <w:t>las web</w:t>
+      </w:r>
+      <w:proofErr w:type="gramEnd"/>
+      <w:r>
+        <w:t>, para el logo usaremos formato PNG ya que no tendrá fondo y será más adaptativo.</w:t>
+      </w:r>
+    </w:p>
     <w:p>
       <w:pPr>
         <w:pStyle w:val="Ttulo2"/>
@@ -2391,7 +2801,41 @@
     </w:p>
     <w:p>
       <w:r>
-        <w:t>La tipografía principal de la pagina será Roboto que la importaremos de la api de google con esa línea de condigo desde el documento css.</w:t>
+        <w:t xml:space="preserve">La tipografía principal de la </w:t>
+      </w:r>
+      <w:r>
+        <w:t>página</w:t>
+      </w:r>
+      <w:r>
+        <w:t xml:space="preserve"> será </w:t>
+      </w:r>
+      <w:r>
+        <w:t>‘</w:t>
+      </w:r>
+      <w:proofErr w:type="spellStart"/>
+      <w:r>
+        <w:t>Roboto</w:t>
+      </w:r>
+      <w:proofErr w:type="spellEnd"/>
+      <w:r>
+        <w:t>’</w:t>
+      </w:r>
+      <w:r>
+        <w:t xml:space="preserve"> que la importaremos </w:t>
+      </w:r>
+      <w:proofErr w:type="gramStart"/>
+      <w:r>
+        <w:t>de la api</w:t>
+      </w:r>
+      <w:proofErr w:type="gramEnd"/>
+      <w:r>
+        <w:t xml:space="preserve"> de google con esa línea d</w:t>
+      </w:r>
+      <w:r>
+        <w:t>e condigo desde el documento CSS</w:t>
+      </w:r>
+      <w:r>
+        <w:t>.</w:t>
       </w:r>
     </w:p>
     <w:p>
@@ -2406,7 +2850,39 @@
           <w:i/>
           <w:u w:val="single"/>
         </w:rPr>
-        <w:t>@import url(http://fonts.googleapis.com/css?family=Roboto:100,300,400,100italic,300italic);</w:t>
+        <w:t>@</w:t>
+      </w:r>
+      <w:proofErr w:type="spellStart"/>
+      <w:r>
+        <w:rPr>
+          <w:i/>
+          <w:u w:val="single"/>
+        </w:rPr>
+        <w:t>import</w:t>
+      </w:r>
+      <w:proofErr w:type="spellEnd"/>
+      <w:r>
+        <w:rPr>
+          <w:i/>
+          <w:u w:val="single"/>
+        </w:rPr>
+        <w:t xml:space="preserve"> url(http://fonts.googleapis.com/</w:t>
+      </w:r>
+      <w:proofErr w:type="gramStart"/>
+      <w:r>
+        <w:rPr>
+          <w:i/>
+          <w:u w:val="single"/>
+        </w:rPr>
+        <w:t>css?family</w:t>
+      </w:r>
+      <w:proofErr w:type="gramEnd"/>
+      <w:r>
+        <w:rPr>
+          <w:i/>
+          <w:u w:val="single"/>
+        </w:rPr>
+        <w:t>=Roboto:100,300,400,100italic,300italic);</w:t>
       </w:r>
     </w:p>
     <w:p>
@@ -2414,33 +2890,124 @@
         <w:pStyle w:val="Ttulo2"/>
       </w:pPr>
       <w:r>
+        <w:t>3.12. Tipo de maquetación y tecnologías a usar.</w:t>
+      </w:r>
+    </w:p>
+    <w:p>
+      <w:r>
+        <w:t xml:space="preserve">Seguiremos la maquetación con </w:t>
+      </w:r>
+      <w:r>
+        <w:t>HTML y CSS</w:t>
+      </w:r>
+      <w:r>
+        <w:t xml:space="preserve"> que serán las tecnologías predominantes, intentare usar algo de boostrap4 para que sea </w:t>
+      </w:r>
+      <w:r>
+        <w:t>más</w:t>
+      </w:r>
+      <w:r>
+        <w:t xml:space="preserve"> completa y consistirá de:</w:t>
+      </w:r>
+    </w:p>
+    <w:p>
+      <w:r>
+        <w:t>Encabezado donde encontraremos el logo y banner.</w:t>
+      </w:r>
+    </w:p>
+    <w:p>
+      <w:r>
+        <w:t>Barra de navegación con formato de pestañas</w:t>
+      </w:r>
+    </w:p>
+    <w:p>
+      <w:r>
+        <w:t xml:space="preserve">Contenido con las zapatillas que el busque o las </w:t>
+      </w:r>
+      <w:r>
+        <w:t>más</w:t>
+      </w:r>
+      <w:r>
+        <w:t xml:space="preserve"> vendidas de primeras si no ha buscado.</w:t>
+      </w:r>
+    </w:p>
+    <w:p>
+      <w:r>
+        <w:t xml:space="preserve">Pie de </w:t>
+      </w:r>
+      <w:r>
+        <w:t>página</w:t>
+      </w:r>
+      <w:r>
+        <w:t xml:space="preserve"> con mapa de navegación y enlace a redes, licencias etc. </w:t>
+      </w:r>
+    </w:p>
+    <w:p>
+      <w:pPr>
+        <w:pStyle w:val="Ttulo2"/>
+      </w:pPr>
+      <w:r>
+        <w:t>3.13. Patrones d</w:t>
+      </w:r>
+      <w:r>
+        <w:t>e diseño que consideráis incluir</w:t>
+      </w:r>
+      <w:r>
+        <w:t>.</w:t>
+      </w:r>
+    </w:p>
+    <w:p>
+      <w:r>
+        <w:t xml:space="preserve">Uno de los patrones de diseño será en pestañas para que el usuario sepa en todo momento en que sección se </w:t>
+      </w:r>
+      <w:r>
+        <w:t>sitúa</w:t>
+      </w:r>
+      <w:r>
+        <w:t xml:space="preserve"> de la web.</w:t>
+      </w:r>
+    </w:p>
+    <w:p>
+      <w:r>
+        <w:t>También</w:t>
+      </w:r>
+      <w:r>
+        <w:t xml:space="preserve"> añadiremos las migas de pan para facilitar el volver </w:t>
+      </w:r>
+      <w:r>
+        <w:t>al</w:t>
+      </w:r>
+      <w:r>
+        <w:t xml:space="preserve"> punto que desee el usuario junto a un mapa de navegación situado en el pie de </w:t>
+      </w:r>
+      <w:r>
+        <w:t>página</w:t>
+      </w:r>
+      <w:r>
+        <w:t xml:space="preserve"> para poder acceder directamente donde quiera. Algo que intentare seguir será que el usuario no de </w:t>
+      </w:r>
+      <w:r>
+        <w:t>más</w:t>
+      </w:r>
+      <w:r>
+        <w:t xml:space="preserve"> de </w:t>
+      </w:r>
+      <w:proofErr w:type="gramStart"/>
+      <w:r>
+        <w:t xml:space="preserve">tres </w:t>
+      </w:r>
+      <w:r>
+        <w:t>clic</w:t>
+      </w:r>
+      <w:proofErr w:type="gramEnd"/>
+      <w:r>
+        <w:t xml:space="preserve"> para llegar a algún sitio en concreto.</w:t>
+      </w:r>
+    </w:p>
+    <w:p>
+      <w:r>
         <w:lastRenderedPageBreak/>
-        <w:t>3.12. Tipo de maquetación y tecnologías a usar.</w:t>
-      </w:r>
-    </w:p>
-    <w:p>
-      <w:r>
-        <w:t>Seguiremos la maquetación con html y css que serán las tecnologías predominantes, intentare usar algo de boostrap4 para que sea mas completa y consistirá de:</w:t>
-      </w:r>
-    </w:p>
-    <w:p>
-      <w:r>
-        <w:t>Encabezado donde encontraremos el logo y banner.</w:t>
-      </w:r>
-    </w:p>
-    <w:p>
-      <w:r>
-        <w:t>Barra de navegación con formato de pestañas</w:t>
-      </w:r>
-    </w:p>
-    <w:p>
-      <w:r>
-        <w:t>Contenido con las zapatillas que el busque o las mas vendidas de primeras si no ha buscado.</w:t>
-      </w:r>
-    </w:p>
-    <w:p>
-      <w:r>
-        <w:t xml:space="preserve">Pie de pagina con mapa de navegación y enlace a redes, licencias etc. </w:t>
+        <w:t>Todo ello de una forma descendiente hacia abajo dejando los laterales libres</w:t>
       </w:r>
     </w:p>
     <w:p>
@@ -2448,10 +3015,18 @@
         <w:pStyle w:val="Ttulo2"/>
       </w:pPr>
       <w:r>
-        <w:t>3.13. Patrones d</w:t>
-      </w:r>
-      <w:r>
-        <w:t>e diseño que consideráis incluir</w:t>
+        <w:t xml:space="preserve">3.14. </w:t>
+      </w:r>
+      <w:proofErr w:type="spellStart"/>
+      <w:r>
+        <w:t>Webmaster-guideline</w:t>
+      </w:r>
+      <w:r>
+        <w:t>s</w:t>
+      </w:r>
+      <w:proofErr w:type="spellEnd"/>
+      <w:r>
+        <w:t xml:space="preserve"> de google que vamos a aplicar</w:t>
       </w:r>
       <w:r>
         <w:t>.</w:t>
@@ -2459,58 +3034,48 @@
     </w:p>
     <w:p>
       <w:r>
-        <w:t>Uno de los patrones de diseño será en pestañas para que el usuario sepa en todo momento en que sección se situa de la web.</w:t>
-      </w:r>
-    </w:p>
-    <w:p>
-      <w:r>
-        <w:t>Tambien añadiremos las migas de pan para facilitar el volver a el punto que desee el usuario junto a un mapa de navegación situado en el pie de pagina para poder acceder directamente donde quiera. Algo que intentare seguir será que el usuario no de mas de tres click para llegar a algún sitio en concreto.</w:t>
-      </w:r>
-    </w:p>
-    <w:p>
-      <w:r>
-        <w:t>Todo ello de una forma descendiente hacia abajo dejando los laterales libres</w:t>
-      </w:r>
-    </w:p>
-    <w:p>
-      <w:pPr>
-        <w:pStyle w:val="Ttulo2"/>
-      </w:pPr>
-      <w:r>
-        <w:t>3.14. Webmaster-guideline</w:t>
-      </w:r>
-      <w:r>
-        <w:t>s de google que vamos a aplicar</w:t>
-      </w:r>
-      <w:r>
-        <w:t>.</w:t>
-      </w:r>
-    </w:p>
-    <w:p>
-      <w:r>
-        <w:t>Una ves que tengamos realizada la web le añadiremos la herramienta de google para que nos diga la fiabilidad y sensación de los usuarios  con la web y nos saque estadísticas del tiempo de el usuario en cada apartado de nuestra web para mejorarla en futuras actualizaciones.</w:t>
-      </w:r>
+        <w:t xml:space="preserve">Una </w:t>
+      </w:r>
+      <w:r>
+        <w:t>vez</w:t>
+      </w:r>
+      <w:r>
+        <w:t xml:space="preserve"> que tengamos realizada la web le añadiremos la herramienta de google para que nos diga la fiabilidad y sensación de los </w:t>
+      </w:r>
+      <w:r>
+        <w:t>usuarios con</w:t>
+      </w:r>
+      <w:r>
+        <w:t xml:space="preserve"> la web y nos saque estadísticas del tiempo </w:t>
+      </w:r>
+      <w:r>
+        <w:t>del</w:t>
+      </w:r>
+      <w:r>
+        <w:t xml:space="preserve"> usuario en cada apartado de nuestra web para mejorarla en futuras actualizaciones.</w:t>
+      </w:r>
+    </w:p>
+    <w:p>
+      <w:pPr>
+        <w:pStyle w:val="Ttulo1"/>
+      </w:pPr>
+      <w:r>
+        <w:t>4. Conclusiones: Incluir unas conclusiones sobre el trabajo.</w:t>
+      </w:r>
+    </w:p>
+    <w:p/>
+    <w:p>
       <w:bookmarkStart w:id="0" w:name="_GoBack"/>
       <w:bookmarkEnd w:id="0"/>
     </w:p>
-    <w:p>
-      <w:pPr>
-        <w:pStyle w:val="Ttulo1"/>
-      </w:pPr>
-      <w:r>
-        <w:t>4. Conclusiones: Incluir unas conclusiones sobre el trabajo.</w:t>
-      </w:r>
-    </w:p>
-    <w:p/>
-    <w:p/>
     <w:p/>
     <w:sectPr>
-      <w:headerReference w:type="even" r:id="rId35"/>
-      <w:headerReference w:type="default" r:id="rId36"/>
-      <w:footerReference w:type="even" r:id="rId37"/>
-      <w:footerReference w:type="default" r:id="rId38"/>
-      <w:headerReference w:type="first" r:id="rId39"/>
-      <w:footerReference w:type="first" r:id="rId40"/>
+      <w:headerReference w:type="even" r:id="rId36"/>
+      <w:headerReference w:type="default" r:id="rId37"/>
+      <w:footerReference w:type="even" r:id="rId38"/>
+      <w:footerReference w:type="default" r:id="rId39"/>
+      <w:headerReference w:type="first" r:id="rId40"/>
+      <w:footerReference w:type="first" r:id="rId41"/>
       <w:pgSz w:w="11906" w:h="16838"/>
       <w:pgMar w:top="1417" w:right="1701" w:bottom="1417" w:left="1701" w:header="708" w:footer="708" w:gutter="0"/>
       <w:pgNumType w:start="0"/>
@@ -2721,7 +3286,7 @@
               <w:sz w:val="18"/>
               <w:szCs w:val="18"/>
             </w:rPr>
-            <w:t>11</w:t>
+            <w:t>12</w:t>
           </w:r>
           <w:r>
             <w:rPr>
@@ -4049,7 +4614,7 @@
 </file>
 
 <file path=customXml/itemProps2.xml><?xml version="1.0" encoding="utf-8"?>
-<ds:datastoreItem xmlns:ds="http://schemas.openxmlformats.org/officeDocument/2006/customXml" ds:itemID="{C5B4AAC1-39F5-4B00-BD04-39E206CB5DDB}">
+<ds:datastoreItem xmlns:ds="http://schemas.openxmlformats.org/officeDocument/2006/customXml" ds:itemID="{64914782-6A27-4E31-846B-878078F27758}">
   <ds:schemaRefs>
     <ds:schemaRef ds:uri="http://schemas.openxmlformats.org/officeDocument/2006/bibliography"/>
   </ds:schemaRefs>

</xml_diff>

<commit_message>
añadiendo html y css
</commit_message>
<xml_diff>
--- a/Luque_Castro_Daniel_Interfaces_Tarea01.docx
+++ b/Luque_Castro_Daniel_Interfaces_Tarea01.docx
@@ -2,6 +2,8 @@
 <file path=word/document.xml><?xml version="1.0" encoding="utf-8"?>
 <w:document xmlns:wpc="http://schemas.microsoft.com/office/word/2010/wordprocessingCanvas" xmlns:cx="http://schemas.microsoft.com/office/drawing/2014/chartex" xmlns:mc="http://schemas.openxmlformats.org/markup-compatibility/2006" xmlns:o="urn:schemas-microsoft-com:office:office" xmlns:r="http://schemas.openxmlformats.org/officeDocument/2006/relationships" xmlns:m="http://schemas.openxmlformats.org/officeDocument/2006/math" xmlns:v="urn:schemas-microsoft-com:vml" xmlns:wp14="http://schemas.microsoft.com/office/word/2010/wordprocessingDrawing" xmlns:wp="http://schemas.openxmlformats.org/drawingml/2006/wordprocessingDrawing" xmlns:w10="urn:schemas-microsoft-com:office:word" xmlns:w="http://schemas.openxmlformats.org/wordprocessingml/2006/main" xmlns:w14="http://schemas.microsoft.com/office/word/2010/wordml" xmlns:w15="http://schemas.microsoft.com/office/word/2012/wordml" xmlns:w16se="http://schemas.microsoft.com/office/word/2015/wordml/symex" xmlns:wpg="http://schemas.microsoft.com/office/word/2010/wordprocessingGroup" xmlns:wpi="http://schemas.microsoft.com/office/word/2010/wordprocessingInk" xmlns:wne="http://schemas.microsoft.com/office/word/2006/wordml" xmlns:wps="http://schemas.microsoft.com/office/word/2010/wordprocessingShape" mc:Ignorable="w14 w15 w16se wp14">
   <w:body>
+    <w:bookmarkStart w:id="0" w:name="_GoBack" w:displacedByCustomXml="next"/>
+    <w:bookmarkEnd w:id="0" w:displacedByCustomXml="next"/>
     <w:sdt>
       <w:sdtPr>
         <w:id w:val="-714353444"/>
@@ -2789,8 +2791,8 @@
         </w:rPr>
         <w:drawing>
           <wp:inline distT="0" distB="0" distL="0" distR="0" wp14:anchorId="2A086D79" wp14:editId="4E5C50E8">
-            <wp:extent cx="5400040" cy="896620"/>
-            <wp:effectExtent l="0" t="0" r="0" b="0"/>
+            <wp:extent cx="5747657" cy="896620"/>
+            <wp:effectExtent l="0" t="0" r="5715" b="0"/>
             <wp:docPr id="25" name="Imagen 25"/>
             <wp:cNvGraphicFramePr>
               <a:graphicFrameLocks xmlns:a="http://schemas.openxmlformats.org/drawingml/2006/main" noChangeAspect="1"/>
@@ -2811,7 +2813,7 @@
                   <pic:spPr>
                     <a:xfrm>
                       <a:off x="0" y="0"/>
-                      <a:ext cx="5400040" cy="896620"/>
+                      <a:ext cx="5756249" cy="897960"/>
                     </a:xfrm>
                     <a:prstGeom prst="rect">
                       <a:avLst/>
@@ -3313,8 +3315,6 @@
           </wp:inline>
         </w:drawing>
       </w:r>
-      <w:bookmarkStart w:id="0" w:name="_GoBack"/>
-      <w:bookmarkEnd w:id="0"/>
     </w:p>
     <w:p>
       <w:r>
@@ -3600,7 +3600,7 @@
               <w:sz w:val="18"/>
               <w:szCs w:val="18"/>
             </w:rPr>
-            <w:t>13</w:t>
+            <w:t>3</w:t>
           </w:r>
           <w:r>
             <w:rPr>
@@ -4898,7 +4898,7 @@
 </file>
 
 <file path=customXml/itemProps2.xml><?xml version="1.0" encoding="utf-8"?>
-<ds:datastoreItem xmlns:ds="http://schemas.openxmlformats.org/officeDocument/2006/customXml" ds:itemID="{EDD41E6B-F8FA-4FE0-86AD-595872C06341}">
+<ds:datastoreItem xmlns:ds="http://schemas.openxmlformats.org/officeDocument/2006/customXml" ds:itemID="{EDCBF809-A815-4C1B-AC34-EE481AE9931D}">
   <ds:schemaRefs>
     <ds:schemaRef ds:uri="http://schemas.openxmlformats.org/officeDocument/2006/bibliography"/>
   </ds:schemaRefs>

</xml_diff>